<commit_message>
database diagram finished, business operations database created, market research incomplete
</commit_message>
<xml_diff>
--- a/capstone_!_brainstorming_ideas.docx
+++ b/capstone_!_brainstorming_ideas.docx
@@ -77,7 +77,10 @@
     </w:p>
     <w:p>
       <w:r>
-        <w:t>Information I plan to use to create a compelling argument about why the future of e-commerce is a bright on:</w:t>
+        <w:t>Information I plan to use to create a compelling argument about why the future of e-commerce is a bright o</w:t>
+      </w:r>
+      <w:r>
+        <w:t>ne:</w:t>
       </w:r>
     </w:p>
     <w:p>
@@ -86,25 +89,10 @@
           <w:rPr>
             <w:rStyle w:val="Hyperlink"/>
           </w:rPr>
-          <w:t xml:space="preserve">What Is Ecommerce? The Complete Guide </w:t>
-        </w:r>
-        <w:proofErr w:type="gramStart"/>
-        <w:r>
-          <w:rPr>
-            <w:rStyle w:val="Hyperlink"/>
-          </w:rPr>
-          <w:t>To</w:t>
-        </w:r>
-        <w:proofErr w:type="gramEnd"/>
-        <w:r>
-          <w:rPr>
-            <w:rStyle w:val="Hyperlink"/>
-          </w:rPr>
-          <w:t xml:space="preserve"> Online Selling (2024) - Shopify</w:t>
+          <w:t>What Is Ecommerce? The Complete Guide To Online Selling (2024) - Shopify</w:t>
         </w:r>
       </w:hyperlink>
     </w:p>
-    <w:p/>
     <w:p>
       <w:hyperlink r:id="rId13" w:history="1">
         <w:r>
@@ -114,6 +102,23 @@
           <w:t>35+ Essential eCommerce Industry Statistics [Updated] - Upmetrics</w:t>
         </w:r>
       </w:hyperlink>
+    </w:p>
+    <w:p>
+      <w:r>
+        <w:t xml:space="preserve">My </w:t>
+      </w:r>
+      <w:r>
+        <w:t xml:space="preserve">thought process </w:t>
+      </w:r>
+      <w:r>
+        <w:t>for this business idea pitch it to emphasize the growth of online sales in the past few years but especially the more recent rapid growth in online services</w:t>
+      </w:r>
+      <w:r>
+        <w:t>. I intend to highlight the data that not only shows growth in e-commerce as in industry in general, but the growth of electronic sales in the e-commerce industry.</w:t>
+      </w:r>
+      <w:r>
+        <w:t xml:space="preserve"> I plan to focus on the trends in the data that highlight how younger generations of people worldwide, millennials and gen Z, are the driving force behind this rise in the e-commerce industry. Which is why the future of e-commerce is a bright one because the future of humanity is already dependent on it.</w:t>
+      </w:r>
     </w:p>
     <w:sectPr>
       <w:headerReference w:type="default" r:id="rId14"/>
@@ -1717,15 +1722,9 @@
 <file path=customXml/itemProps3.xml><?xml version="1.0" encoding="utf-8"?>
 <ds:datastoreItem xmlns:ds="http://schemas.openxmlformats.org/officeDocument/2006/customXml" ds:itemID="{D7E2FAB2-454C-43A0-998C-4D977F502D0C}">
   <ds:schemaRefs>
-    <ds:schemaRef ds:uri="http://purl.org/dc/elements/1.1/"/>
+    <ds:schemaRef ds:uri="http://schemas.microsoft.com/office/2006/metadata/properties"/>
     <ds:schemaRef ds:uri="http://schemas.microsoft.com/office/infopath/2007/PartnerControls"/>
-    <ds:schemaRef ds:uri="http://schemas.microsoft.com/office/2006/documentManagement/types"/>
-    <ds:schemaRef ds:uri="http://purl.org/dc/terms/"/>
-    <ds:schemaRef ds:uri="http://purl.org/dc/dcmitype/"/>
-    <ds:schemaRef ds:uri="http://www.w3.org/XML/1998/namespace"/>
-    <ds:schemaRef ds:uri="http://schemas.openxmlformats.org/package/2006/metadata/core-properties"/>
     <ds:schemaRef ds:uri="c9a4f7e1-1c89-4c7d-b798-b4beba5c5b41"/>
-    <ds:schemaRef ds:uri="http://schemas.microsoft.com/office/2006/metadata/properties"/>
   </ds:schemaRefs>
 </ds:datastoreItem>
 </file>
</xml_diff>